<commit_message>
add virtual env; update documentation
</commit_message>
<xml_diff>
--- a/midterm/Documentation/documentation.docx
+++ b/midterm/Documentation/documentation.docx
@@ -1308,18 +1308,13 @@
     </w:p>
     <w:p>
       <w:r>
-        <w:t xml:space="preserve">Preprocessors and the model are saved </w:t>
-      </w:r>
-      <w:proofErr w:type="gramStart"/>
-      <w:r>
-        <w:t>in .</w:t>
+        <w:t>Preprocessors and the model are saved in .</w:t>
       </w:r>
       <w:proofErr w:type="spellStart"/>
       <w:r>
         <w:t>pkl</w:t>
       </w:r>
       <w:proofErr w:type="spellEnd"/>
-      <w:proofErr w:type="gramEnd"/>
       <w:r>
         <w:t> format for easy reuse.</w:t>
       </w:r>
@@ -1382,7 +1377,13 @@
       </w:r>
       <w:proofErr w:type="spellEnd"/>
       <w:r>
-        <w:t>: Creates a containerized environment to serve predictions</w:t>
+        <w:t xml:space="preserve">: </w:t>
+      </w:r>
+      <w:r>
+        <w:t>It c</w:t>
+      </w:r>
+      <w:r>
+        <w:t>reates a containerized environment to serve predictions</w:t>
       </w:r>
       <w:r>
         <w:t xml:space="preserve"> using P</w:t>
@@ -1404,10 +1405,42 @@
         <w:t xml:space="preserve"> A</w:t>
       </w:r>
       <w:r>
-        <w:t>ll required libraries are installed via requirements.txt</w:t>
-      </w:r>
-      <w:r>
-        <w:t xml:space="preserve">. It copies the model files and service.py to the container. It exposes port 9696 for the web service, and for the </w:t>
+        <w:t>ll required libraries are installed via </w:t>
+      </w:r>
+      <w:proofErr w:type="spellStart"/>
+      <w:r>
+        <w:t>pipenv</w:t>
+      </w:r>
+      <w:proofErr w:type="spellEnd"/>
+      <w:r>
+        <w:t xml:space="preserve"> virtual environment</w:t>
+      </w:r>
+      <w:r>
+        <w:t>.</w:t>
+      </w:r>
+      <w:r>
+        <w:t xml:space="preserve"> It sets /app as the working directory within the container and i</w:t>
+      </w:r>
+      <w:r>
+        <w:t>t copies the model files</w:t>
+      </w:r>
+      <w:r>
+        <w:t xml:space="preserve">, </w:t>
+      </w:r>
+      <w:r>
+        <w:t xml:space="preserve">service.py </w:t>
+      </w:r>
+      <w:r>
+        <w:t xml:space="preserve">and virtual environment files </w:t>
+      </w:r>
+      <w:r>
+        <w:t xml:space="preserve">to the </w:t>
+      </w:r>
+      <w:r>
+        <w:t xml:space="preserve">working directory in the </w:t>
+      </w:r>
+      <w:r>
+        <w:t xml:space="preserve">container. It exposes port 9696 for the web service, and for the </w:t>
       </w:r>
       <w:proofErr w:type="spellStart"/>
       <w:r>
@@ -1491,17 +1524,12 @@
         <w:t xml:space="preserve">docker build -t </w:t>
       </w:r>
       <w:proofErr w:type="spellStart"/>
-      <w:proofErr w:type="gramStart"/>
       <w:r>
         <w:t>adpred</w:t>
       </w:r>
       <w:proofErr w:type="spellEnd"/>
       <w:r>
-        <w:t xml:space="preserve"> .</w:t>
-      </w:r>
-      <w:proofErr w:type="gramEnd"/>
-      <w:r>
-        <w:t xml:space="preserve"> </w:t>
+        <w:t xml:space="preserve"> . </w:t>
       </w:r>
     </w:p>
     <w:p>
@@ -1520,6 +1548,7 @@
         <w:ind w:firstLine="720"/>
       </w:pPr>
       <w:r>
+        <w:lastRenderedPageBreak/>
         <w:t xml:space="preserve">docker run -d -p 9696:9696 </w:t>
       </w:r>
       <w:proofErr w:type="spellStart"/>
@@ -1539,7 +1568,6 @@
         </w:numPr>
       </w:pPr>
       <w:r>
-        <w:lastRenderedPageBreak/>
         <w:t>Run the client to make a prediction:</w:t>
       </w:r>
     </w:p>
@@ -1554,6 +1582,205 @@
     <w:p>
       <w:r>
         <w:t>This setup ensures the model is deployable and ready to make predictions in a production-like environment.</w:t>
+      </w:r>
+    </w:p>
+    <w:p/>
+    <w:p>
+      <w:pPr>
+        <w:rPr>
+          <w:b/>
+          <w:bCs/>
+        </w:rPr>
+      </w:pPr>
+      <w:r>
+        <w:rPr>
+          <w:b/>
+          <w:bCs/>
+        </w:rPr>
+        <w:t>Updated Virtual Environment Instructions</w:t>
+      </w:r>
+    </w:p>
+    <w:p>
+      <w:r>
+        <w:t>For better project reproducibility and ease of dependency management, the project uses </w:t>
+      </w:r>
+      <w:proofErr w:type="spellStart"/>
+      <w:r>
+        <w:rPr>
+          <w:b/>
+          <w:bCs/>
+        </w:rPr>
+        <w:t>Pipenv</w:t>
+      </w:r>
+      <w:proofErr w:type="spellEnd"/>
+      <w:r>
+        <w:t>. If you want to run the project locally without Docker:</w:t>
+      </w:r>
+    </w:p>
+    <w:p>
+      <w:pPr>
+        <w:numPr>
+          <w:ilvl w:val="0"/>
+          <w:numId w:val="9"/>
+        </w:numPr>
+      </w:pPr>
+      <w:r>
+        <w:rPr>
+          <w:b/>
+          <w:bCs/>
+        </w:rPr>
+        <w:t>Set up the Environment:</w:t>
+      </w:r>
+      <w:r>
+        <w:t> Install </w:t>
+      </w:r>
+      <w:proofErr w:type="spellStart"/>
+      <w:r>
+        <w:t>pipenv</w:t>
+      </w:r>
+      <w:proofErr w:type="spellEnd"/>
+      <w:r>
+        <w:t> if not already installed:</w:t>
+      </w:r>
+    </w:p>
+    <w:p>
+      <w:pPr>
+        <w:ind w:left="720"/>
+      </w:pPr>
+      <w:r>
+        <w:t xml:space="preserve">pip install </w:t>
+      </w:r>
+      <w:proofErr w:type="spellStart"/>
+      <w:r>
+        <w:t>pipenv</w:t>
+      </w:r>
+      <w:proofErr w:type="spellEnd"/>
+      <w:r>
+        <w:t xml:space="preserve"> </w:t>
+      </w:r>
+    </w:p>
+    <w:p>
+      <w:pPr>
+        <w:numPr>
+          <w:ilvl w:val="0"/>
+          <w:numId w:val="9"/>
+        </w:numPr>
+      </w:pPr>
+      <w:r>
+        <w:rPr>
+          <w:b/>
+          <w:bCs/>
+        </w:rPr>
+        <w:t>Install Dependencies:</w:t>
+      </w:r>
+      <w:r>
+        <w:t> Use the </w:t>
+      </w:r>
+      <w:proofErr w:type="spellStart"/>
+      <w:r>
+        <w:t>Pipfile</w:t>
+      </w:r>
+      <w:proofErr w:type="spellEnd"/>
+      <w:r>
+        <w:t> and </w:t>
+      </w:r>
+      <w:proofErr w:type="spellStart"/>
+      <w:r>
+        <w:t>Pipfile.lock</w:t>
+      </w:r>
+      <w:proofErr w:type="spellEnd"/>
+      <w:r>
+        <w:t> to install dependencies:</w:t>
+      </w:r>
+    </w:p>
+    <w:p>
+      <w:pPr>
+        <w:ind w:firstLine="720"/>
+      </w:pPr>
+      <w:proofErr w:type="spellStart"/>
+      <w:r>
+        <w:t>pipenv</w:t>
+      </w:r>
+      <w:proofErr w:type="spellEnd"/>
+      <w:r>
+        <w:t xml:space="preserve"> install --dev </w:t>
+      </w:r>
+    </w:p>
+    <w:p>
+      <w:pPr>
+        <w:numPr>
+          <w:ilvl w:val="0"/>
+          <w:numId w:val="9"/>
+        </w:numPr>
+      </w:pPr>
+      <w:r>
+        <w:rPr>
+          <w:b/>
+          <w:bCs/>
+        </w:rPr>
+        <w:t>Activate the Virtual Environment:</w:t>
+      </w:r>
+      <w:r>
+        <w:t> Enter the virtual environment:</w:t>
+      </w:r>
+    </w:p>
+    <w:p>
+      <w:pPr>
+        <w:ind w:firstLine="720"/>
+      </w:pPr>
+      <w:proofErr w:type="spellStart"/>
+      <w:r>
+        <w:t>pipenv</w:t>
+      </w:r>
+      <w:proofErr w:type="spellEnd"/>
+      <w:r>
+        <w:t xml:space="preserve"> shell </w:t>
+      </w:r>
+    </w:p>
+    <w:p>
+      <w:pPr>
+        <w:numPr>
+          <w:ilvl w:val="0"/>
+          <w:numId w:val="9"/>
+        </w:numPr>
+      </w:pPr>
+      <w:r>
+        <w:rPr>
+          <w:b/>
+          <w:bCs/>
+        </w:rPr>
+        <w:t>Run the Service Locally:</w:t>
+      </w:r>
+    </w:p>
+    <w:p>
+      <w:pPr>
+        <w:ind w:firstLine="720"/>
+      </w:pPr>
+      <w:r>
+        <w:t xml:space="preserve">python service.py </w:t>
+      </w:r>
+    </w:p>
+    <w:p>
+      <w:pPr>
+        <w:numPr>
+          <w:ilvl w:val="0"/>
+          <w:numId w:val="9"/>
+        </w:numPr>
+      </w:pPr>
+      <w:r>
+        <w:rPr>
+          <w:b/>
+          <w:bCs/>
+        </w:rPr>
+        <w:t>Test the Prediction Locally:</w:t>
+      </w:r>
+    </w:p>
+    <w:p>
+      <w:pPr>
+        <w:ind w:firstLine="720"/>
+      </w:pPr>
+      <w:r>
+        <w:t xml:space="preserve">python predict_client.py </w:t>
       </w:r>
     </w:p>
     <w:p/>
@@ -1692,6 +1919,119 @@
 <file path=word/numbering.xml><?xml version="1.0" encoding="utf-8"?>
 <w:numbering xmlns:wpc="http://schemas.microsoft.com/office/word/2010/wordprocessingCanvas" xmlns:cx="http://schemas.microsoft.com/office/drawing/2014/chartex" xmlns:cx1="http://schemas.microsoft.com/office/drawing/2015/9/8/chartex" xmlns:cx2="http://schemas.microsoft.com/office/drawing/2015/10/21/chartex" xmlns:cx3="http://schemas.microsoft.com/office/drawing/2016/5/9/chartex" xmlns:cx4="http://schemas.microsoft.com/office/drawing/2016/5/10/chartex" xmlns:cx5="http://schemas.microsoft.com/office/drawing/2016/5/11/chartex" xmlns:cx6="http://schemas.microsoft.com/office/drawing/2016/5/12/chartex" xmlns:cx7="http://schemas.microsoft.com/office/drawing/2016/5/13/chartex" xmlns:cx8="http://schemas.microsoft.com/office/drawing/2016/5/14/chartex" xmlns:mc="http://schemas.openxmlformats.org/markup-compatibility/2006" xmlns:aink="http://schemas.microsoft.com/office/drawing/2016/ink" xmlns:am3d="http://schemas.microsoft.com/office/drawing/2017/model3d" xmlns:o="urn:schemas-microsoft-com:office:office" xmlns:oel="http://schemas.microsoft.com/office/2019/extlst" xmlns:r="http://schemas.openxmlformats.org/officeDocument/2006/relationships" xmlns:m="http://schemas.openxmlformats.org/officeDocument/2006/math" xmlns:v="urn:schemas-microsoft-com:vml" xmlns:wp14="http://schemas.microsoft.com/office/word/2010/wordprocessingDrawing" xmlns:wp="http://schemas.openxmlformats.org/drawingml/2006/wordprocessingDrawing" xmlns:w10="urn:schemas-microsoft-com:office:word" xmlns:w="http://schemas.openxmlformats.org/wordprocessingml/2006/main" xmlns:w14="http://schemas.microsoft.com/office/word/2010/wordml" xmlns:w15="http://schemas.microsoft.com/office/word/2012/wordml" xmlns:w16cex="http://schemas.microsoft.com/office/word/2018/wordml/cex" xmlns:w16cid="http://schemas.microsoft.com/office/word/2016/wordml/cid" xmlns:w16="http://schemas.microsoft.com/office/word/2018/wordml" xmlns:w16du="http://schemas.microsoft.com/office/word/2023/wordml/word16du" xmlns:w16sdtdh="http://schemas.microsoft.com/office/word/2020/wordml/sdtdatahash" xmlns:w16se="http://schemas.microsoft.com/office/word/2015/wordml/symex" xmlns:wpg="http://schemas.microsoft.com/office/word/2010/wordprocessingGroup" xmlns:wpi="http://schemas.microsoft.com/office/word/2010/wordprocessingInk" xmlns:wne="http://schemas.microsoft.com/office/word/2006/wordml" xmlns:wps="http://schemas.microsoft.com/office/word/2010/wordprocessingShape" mc:Ignorable="w14 w15 w16se w16cid w16 w16cex w16sdtdh w16du wp14">
   <w:abstractNum w:abstractNumId="0" w15:restartNumberingAfterBreak="0">
+    <w:nsid w:val="07642EFB"/>
+    <w:multiLevelType w:val="multilevel"/>
+    <w:tmpl w:val="2A36A6F8"/>
+    <w:lvl w:ilvl="0">
+      <w:start w:val="1"/>
+      <w:numFmt w:val="decimal"/>
+      <w:lvlText w:val="%1."/>
+      <w:lvlJc w:val="left"/>
+      <w:pPr>
+        <w:tabs>
+          <w:tab w:val="num" w:pos="720"/>
+        </w:tabs>
+        <w:ind w:left="720" w:hanging="360"/>
+      </w:pPr>
+    </w:lvl>
+    <w:lvl w:ilvl="1" w:tentative="1">
+      <w:start w:val="1"/>
+      <w:numFmt w:val="decimal"/>
+      <w:lvlText w:val="%2."/>
+      <w:lvlJc w:val="left"/>
+      <w:pPr>
+        <w:tabs>
+          <w:tab w:val="num" w:pos="1440"/>
+        </w:tabs>
+        <w:ind w:left="1440" w:hanging="360"/>
+      </w:pPr>
+    </w:lvl>
+    <w:lvl w:ilvl="2" w:tentative="1">
+      <w:start w:val="1"/>
+      <w:numFmt w:val="decimal"/>
+      <w:lvlText w:val="%3."/>
+      <w:lvlJc w:val="left"/>
+      <w:pPr>
+        <w:tabs>
+          <w:tab w:val="num" w:pos="2160"/>
+        </w:tabs>
+        <w:ind w:left="2160" w:hanging="360"/>
+      </w:pPr>
+    </w:lvl>
+    <w:lvl w:ilvl="3" w:tentative="1">
+      <w:start w:val="1"/>
+      <w:numFmt w:val="decimal"/>
+      <w:lvlText w:val="%4."/>
+      <w:lvlJc w:val="left"/>
+      <w:pPr>
+        <w:tabs>
+          <w:tab w:val="num" w:pos="2880"/>
+        </w:tabs>
+        <w:ind w:left="2880" w:hanging="360"/>
+      </w:pPr>
+    </w:lvl>
+    <w:lvl w:ilvl="4" w:tentative="1">
+      <w:start w:val="1"/>
+      <w:numFmt w:val="decimal"/>
+      <w:lvlText w:val="%5."/>
+      <w:lvlJc w:val="left"/>
+      <w:pPr>
+        <w:tabs>
+          <w:tab w:val="num" w:pos="3600"/>
+        </w:tabs>
+        <w:ind w:left="3600" w:hanging="360"/>
+      </w:pPr>
+    </w:lvl>
+    <w:lvl w:ilvl="5" w:tentative="1">
+      <w:start w:val="1"/>
+      <w:numFmt w:val="decimal"/>
+      <w:lvlText w:val="%6."/>
+      <w:lvlJc w:val="left"/>
+      <w:pPr>
+        <w:tabs>
+          <w:tab w:val="num" w:pos="4320"/>
+        </w:tabs>
+        <w:ind w:left="4320" w:hanging="360"/>
+      </w:pPr>
+    </w:lvl>
+    <w:lvl w:ilvl="6" w:tentative="1">
+      <w:start w:val="1"/>
+      <w:numFmt w:val="decimal"/>
+      <w:lvlText w:val="%7."/>
+      <w:lvlJc w:val="left"/>
+      <w:pPr>
+        <w:tabs>
+          <w:tab w:val="num" w:pos="5040"/>
+        </w:tabs>
+        <w:ind w:left="5040" w:hanging="360"/>
+      </w:pPr>
+    </w:lvl>
+    <w:lvl w:ilvl="7" w:tentative="1">
+      <w:start w:val="1"/>
+      <w:numFmt w:val="decimal"/>
+      <w:lvlText w:val="%8."/>
+      <w:lvlJc w:val="left"/>
+      <w:pPr>
+        <w:tabs>
+          <w:tab w:val="num" w:pos="5760"/>
+        </w:tabs>
+        <w:ind w:left="5760" w:hanging="360"/>
+      </w:pPr>
+    </w:lvl>
+    <w:lvl w:ilvl="8" w:tentative="1">
+      <w:start w:val="1"/>
+      <w:numFmt w:val="decimal"/>
+      <w:lvlText w:val="%9."/>
+      <w:lvlJc w:val="left"/>
+      <w:pPr>
+        <w:tabs>
+          <w:tab w:val="num" w:pos="6480"/>
+        </w:tabs>
+        <w:ind w:left="6480" w:hanging="360"/>
+      </w:pPr>
+    </w:lvl>
+  </w:abstractNum>
+  <w:abstractNum w:abstractNumId="1" w15:restartNumberingAfterBreak="0">
     <w:nsid w:val="197E3E3D"/>
     <w:multiLevelType w:val="multilevel"/>
     <w:tmpl w:val="D40A378C"/>
@@ -1804,7 +2144,7 @@
       </w:pPr>
     </w:lvl>
   </w:abstractNum>
-  <w:abstractNum w:abstractNumId="1" w15:restartNumberingAfterBreak="0">
+  <w:abstractNum w:abstractNumId="2" w15:restartNumberingAfterBreak="0">
     <w:nsid w:val="397B62AB"/>
     <w:multiLevelType w:val="multilevel"/>
     <w:tmpl w:val="2A928322"/>
@@ -1925,7 +2265,7 @@
       </w:pPr>
     </w:lvl>
   </w:abstractNum>
-  <w:abstractNum w:abstractNumId="2" w15:restartNumberingAfterBreak="0">
+  <w:abstractNum w:abstractNumId="3" w15:restartNumberingAfterBreak="0">
     <w:nsid w:val="3D2E4530"/>
     <w:multiLevelType w:val="multilevel"/>
     <w:tmpl w:val="F62E05D2"/>
@@ -2074,7 +2414,7 @@
       </w:rPr>
     </w:lvl>
   </w:abstractNum>
-  <w:abstractNum w:abstractNumId="3" w15:restartNumberingAfterBreak="0">
+  <w:abstractNum w:abstractNumId="4" w15:restartNumberingAfterBreak="0">
     <w:nsid w:val="3DA536AF"/>
     <w:multiLevelType w:val="multilevel"/>
     <w:tmpl w:val="36387F20"/>
@@ -2223,7 +2563,7 @@
       </w:rPr>
     </w:lvl>
   </w:abstractNum>
-  <w:abstractNum w:abstractNumId="4" w15:restartNumberingAfterBreak="0">
+  <w:abstractNum w:abstractNumId="5" w15:restartNumberingAfterBreak="0">
     <w:nsid w:val="5141728F"/>
     <w:multiLevelType w:val="multilevel"/>
     <w:tmpl w:val="76AE7390"/>
@@ -2336,7 +2676,7 @@
       </w:pPr>
     </w:lvl>
   </w:abstractNum>
-  <w:abstractNum w:abstractNumId="5" w15:restartNumberingAfterBreak="0">
+  <w:abstractNum w:abstractNumId="6" w15:restartNumberingAfterBreak="0">
     <w:nsid w:val="66E77101"/>
     <w:multiLevelType w:val="multilevel"/>
     <w:tmpl w:val="FE4AF1B4"/>
@@ -2485,7 +2825,7 @@
       </w:rPr>
     </w:lvl>
   </w:abstractNum>
-  <w:abstractNum w:abstractNumId="6" w15:restartNumberingAfterBreak="0">
+  <w:abstractNum w:abstractNumId="7" w15:restartNumberingAfterBreak="0">
     <w:nsid w:val="69B802C3"/>
     <w:multiLevelType w:val="multilevel"/>
     <w:tmpl w:val="54D620D2"/>
@@ -2634,7 +2974,7 @@
       </w:rPr>
     </w:lvl>
   </w:abstractNum>
-  <w:abstractNum w:abstractNumId="7" w15:restartNumberingAfterBreak="0">
+  <w:abstractNum w:abstractNumId="8" w15:restartNumberingAfterBreak="0">
     <w:nsid w:val="70D01F95"/>
     <w:multiLevelType w:val="multilevel"/>
     <w:tmpl w:val="9614ED58"/>
@@ -2780,28 +3120,31 @@
     </w:lvl>
   </w:abstractNum>
   <w:num w:numId="1" w16cid:durableId="280579094">
+    <w:abstractNumId w:val="2"/>
+  </w:num>
+  <w:num w:numId="2" w16cid:durableId="908079543">
+    <w:abstractNumId w:val="4"/>
+  </w:num>
+  <w:num w:numId="3" w16cid:durableId="1453597916">
+    <w:abstractNumId w:val="3"/>
+  </w:num>
+  <w:num w:numId="4" w16cid:durableId="441151108">
+    <w:abstractNumId w:val="6"/>
+  </w:num>
+  <w:num w:numId="5" w16cid:durableId="757292693">
     <w:abstractNumId w:val="1"/>
   </w:num>
-  <w:num w:numId="2" w16cid:durableId="908079543">
-    <w:abstractNumId w:val="3"/>
-  </w:num>
-  <w:num w:numId="3" w16cid:durableId="1453597916">
-    <w:abstractNumId w:val="2"/>
-  </w:num>
-  <w:num w:numId="4" w16cid:durableId="441151108">
+  <w:num w:numId="6" w16cid:durableId="2066564823">
     <w:abstractNumId w:val="5"/>
   </w:num>
-  <w:num w:numId="5" w16cid:durableId="757292693">
-    <w:abstractNumId w:val="0"/>
-  </w:num>
-  <w:num w:numId="6" w16cid:durableId="2066564823">
-    <w:abstractNumId w:val="4"/>
-  </w:num>
   <w:num w:numId="7" w16cid:durableId="1305891677">
-    <w:abstractNumId w:val="6"/>
+    <w:abstractNumId w:val="7"/>
   </w:num>
   <w:num w:numId="8" w16cid:durableId="1757290513">
-    <w:abstractNumId w:val="7"/>
+    <w:abstractNumId w:val="8"/>
+  </w:num>
+  <w:num w:numId="9" w16cid:durableId="1998806036">
+    <w:abstractNumId w:val="0"/>
   </w:num>
 </w:numbering>
 </file>
@@ -3409,7 +3752,6 @@
   <w:style w:type="character" w:default="1" w:styleId="DefaultParagraphFont">
     <w:name w:val="Default Paragraph Font"/>
     <w:uiPriority w:val="1"/>
-    <w:semiHidden/>
     <w:unhideWhenUsed/>
   </w:style>
   <w:style w:type="table" w:default="1" w:styleId="TableNormal">

</xml_diff>

<commit_message>
save all models into one .bin file; update code to set seed and use DecisionTree Classifier; update documentation
</commit_message>
<xml_diff>
--- a/midterm/Documentation/documentation.docx
+++ b/midterm/Documentation/documentation.docx
@@ -587,7 +587,7 @@
           <w:b/>
           <w:bCs/>
         </w:rPr>
-        <w:t>XGBoost</w:t>
+        <w:t>DecisionTree</w:t>
       </w:r>
       <w:proofErr w:type="spellEnd"/>
       <w:r>
@@ -602,31 +602,26 @@
       </w:r>
       <w:proofErr w:type="spellStart"/>
       <w:r>
-        <w:t>n_estimators</w:t>
-      </w:r>
-      <w:proofErr w:type="spellEnd"/>
-      <w:r>
-        <w:t>, </w:t>
-      </w:r>
-      <w:proofErr w:type="spellStart"/>
-      <w:r>
-        <w:t>learning_rate</w:t>
-      </w:r>
-      <w:proofErr w:type="spellEnd"/>
-      <w:r>
-        <w:t>, </w:t>
-      </w:r>
-      <w:proofErr w:type="spellStart"/>
-      <w:r>
         <w:t>max_depth</w:t>
       </w:r>
       <w:proofErr w:type="spellEnd"/>
       <w:r>
-        <w:t>, and </w:t>
-      </w:r>
-      <w:proofErr w:type="spellStart"/>
-      <w:r>
-        <w:t>min_child_weight</w:t>
+        <w:t xml:space="preserve">, </w:t>
+      </w:r>
+      <w:proofErr w:type="spellStart"/>
+      <w:r>
+        <w:t>min_samples_split</w:t>
+      </w:r>
+      <w:proofErr w:type="spellEnd"/>
+      <w:r>
+        <w:t xml:space="preserve"> and</w:t>
+      </w:r>
+      <w:r>
+        <w:t xml:space="preserve"> </w:t>
+      </w:r>
+      <w:proofErr w:type="spellStart"/>
+      <w:r>
+        <w:t>min_samples_leaf</w:t>
       </w:r>
       <w:proofErr w:type="spellEnd"/>
       <w:r>
@@ -648,7 +643,14 @@
           <w:b/>
           <w:bCs/>
         </w:rPr>
-        <w:t>Best F1 Score of ~0.1508</w:t>
+        <w:t>Best F1 Score of ~0.</w:t>
+      </w:r>
+      <w:r>
+        <w:rPr>
+          <w:b/>
+          <w:bCs/>
+        </w:rPr>
+        <w:t>1494</w:t>
       </w:r>
       <w:r>
         <w:t> on the training set.</w:t>
@@ -685,15 +687,22 @@
           <w:b/>
           <w:bCs/>
         </w:rPr>
-        <w:t>XGBoost</w:t>
-      </w:r>
-      <w:proofErr w:type="spellEnd"/>
-      <w:r>
-        <w:rPr>
-          <w:b/>
-          <w:bCs/>
-        </w:rPr>
-        <w:t xml:space="preserve"> model</w:t>
+        <w:t>DecisionTree</w:t>
+      </w:r>
+      <w:proofErr w:type="spellEnd"/>
+      <w:r>
+        <w:rPr>
+          <w:b/>
+          <w:bCs/>
+        </w:rPr>
+        <w:t xml:space="preserve"> </w:t>
+      </w:r>
+      <w:r>
+        <w:rPr>
+          <w:b/>
+          <w:bCs/>
+        </w:rPr>
+        <w:t>model</w:t>
       </w:r>
       <w:r>
         <w:t> is trained on the entire training set.</w:t>
@@ -714,7 +723,7 @@
           <w:b/>
           <w:bCs/>
         </w:rPr>
-        <w:t>Test F1 Score of ~0.1542</w:t>
+        <w:t>Test F1 Score of ~0.15</w:t>
       </w:r>
       <w:r>
         <w:t>.</w:t>
@@ -763,19 +772,28 @@
       </w:r>
       <w:proofErr w:type="spellStart"/>
       <w:r>
-        <w:t>XGBoost</w:t>
-      </w:r>
-      <w:proofErr w:type="spellEnd"/>
-      <w:r>
-        <w:t xml:space="preserve"> classifier) are saved as .</w:t>
-      </w:r>
-      <w:proofErr w:type="spellStart"/>
-      <w:r>
-        <w:t>pkl</w:t>
-      </w:r>
-      <w:proofErr w:type="spellEnd"/>
-      <w:r>
-        <w:t> files for deployment or reuse.</w:t>
+        <w:rPr>
+          <w:b/>
+          <w:bCs/>
+        </w:rPr>
+        <w:t>DecisionTree</w:t>
+      </w:r>
+      <w:proofErr w:type="spellEnd"/>
+      <w:r>
+        <w:rPr>
+          <w:b/>
+          <w:bCs/>
+        </w:rPr>
+        <w:t xml:space="preserve"> </w:t>
+      </w:r>
+      <w:r>
+        <w:t>classifier) are saved as .</w:t>
+      </w:r>
+      <w:r>
+        <w:t>bin file</w:t>
+      </w:r>
+      <w:r>
+        <w:t xml:space="preserve"> for deployment or reuse.</w:t>
       </w:r>
     </w:p>
     <w:p>
@@ -819,11 +837,22 @@
       </w:r>
       <w:proofErr w:type="spellStart"/>
       <w:r>
-        <w:t>XGBoost</w:t>
-      </w:r>
-      <w:proofErr w:type="spellEnd"/>
-      <w:r>
-        <w:t xml:space="preserve"> classifier addresses this by using the </w:t>
+        <w:rPr>
+          <w:b/>
+          <w:bCs/>
+        </w:rPr>
+        <w:t>DecisionTree</w:t>
+      </w:r>
+      <w:proofErr w:type="spellEnd"/>
+      <w:r>
+        <w:rPr>
+          <w:b/>
+          <w:bCs/>
+        </w:rPr>
+        <w:t xml:space="preserve"> </w:t>
+      </w:r>
+      <w:r>
+        <w:t>classifier addresses this by using the </w:t>
       </w:r>
       <w:proofErr w:type="spellStart"/>
       <w:r>
@@ -895,11 +924,18 @@
       </w:r>
       <w:proofErr w:type="spellStart"/>
       <w:r>
-        <w:t>XGBoost</w:t>
-      </w:r>
-      <w:proofErr w:type="spellEnd"/>
-      <w:r>
-        <w:t xml:space="preserve"> outperformed other models, showing its robustness in handling complex data structures and imbalanced datasets.</w:t>
+        <w:t>DecisionTree</w:t>
+      </w:r>
+      <w:proofErr w:type="spellEnd"/>
+      <w:r>
+        <w:rPr>
+          <w:b/>
+          <w:bCs/>
+        </w:rPr>
+        <w:t xml:space="preserve"> </w:t>
+      </w:r>
+      <w:r>
+        <w:t>outperformed other models, showing its robustness in handling complex data structures and imbalanced datasets.</w:t>
       </w:r>
     </w:p>
     <w:p>
@@ -926,33 +962,15 @@
       </w:r>
     </w:p>
     <w:p>
-      <w:pPr>
-        <w:rPr>
-          <w:b/>
-          <w:bCs/>
-        </w:rPr>
-      </w:pPr>
-      <w:r>
-        <w:rPr>
-          <w:b/>
-          <w:bCs/>
-        </w:rPr>
+      <w:r>
         <w:t xml:space="preserve">This project includes two Python scripts to complement the </w:t>
       </w:r>
       <w:proofErr w:type="spellStart"/>
       <w:r>
-        <w:rPr>
-          <w:b/>
-          <w:bCs/>
-        </w:rPr>
         <w:t>Jupyter</w:t>
       </w:r>
       <w:proofErr w:type="spellEnd"/>
       <w:r>
-        <w:rPr>
-          <w:b/>
-          <w:bCs/>
-        </w:rPr>
         <w:t xml:space="preserve"> Notebook for streamlined usage and deployment.</w:t>
       </w:r>
     </w:p>
@@ -977,16 +995,8 @@
           <w:ilvl w:val="0"/>
           <w:numId w:val="7"/>
         </w:numPr>
-        <w:rPr>
-          <w:b/>
-          <w:bCs/>
-        </w:rPr>
-      </w:pPr>
-      <w:r>
-        <w:rPr>
-          <w:b/>
-          <w:bCs/>
-        </w:rPr>
+      </w:pPr>
+      <w:r>
         <w:lastRenderedPageBreak/>
         <w:t>This script trains the best model (</w:t>
       </w:r>
@@ -996,14 +1006,10 @@
           <w:b/>
           <w:bCs/>
         </w:rPr>
-        <w:t>XGBoost</w:t>
-      </w:r>
-      <w:proofErr w:type="spellEnd"/>
-      <w:r>
-        <w:rPr>
-          <w:b/>
-          <w:bCs/>
-        </w:rPr>
+        <w:t>DecisionTree</w:t>
+      </w:r>
+      <w:proofErr w:type="spellEnd"/>
+      <w:r>
         <w:t>) using the hyperparameters found during fine-tuning.</w:t>
       </w:r>
     </w:p>
@@ -1013,33 +1019,15 @@
           <w:ilvl w:val="0"/>
           <w:numId w:val="7"/>
         </w:numPr>
-        <w:rPr>
-          <w:b/>
-          <w:bCs/>
-        </w:rPr>
-      </w:pPr>
-      <w:r>
-        <w:rPr>
-          <w:b/>
-          <w:bCs/>
-        </w:rPr>
+      </w:pPr>
+      <w:r>
         <w:t>The trained models and preprocessors are saved into .</w:t>
       </w:r>
-      <w:proofErr w:type="spellStart"/>
-      <w:r>
-        <w:rPr>
-          <w:b/>
-          <w:bCs/>
-        </w:rPr>
-        <w:t>pkl</w:t>
-      </w:r>
-      <w:proofErr w:type="spellEnd"/>
-      <w:r>
-        <w:rPr>
-          <w:b/>
-          <w:bCs/>
-        </w:rPr>
-        <w:t> files for reuse:</w:t>
+      <w:r>
+        <w:t>bin</w:t>
+      </w:r>
+      <w:r>
+        <w:t> file for reuse:</w:t>
       </w:r>
     </w:p>
     <w:p>
@@ -1048,98 +1036,51 @@
           <w:ilvl w:val="1"/>
           <w:numId w:val="7"/>
         </w:numPr>
-        <w:rPr>
-          <w:b/>
-          <w:bCs/>
-        </w:rPr>
-      </w:pPr>
-      <w:proofErr w:type="spellStart"/>
-      <w:r>
-        <w:rPr>
-          <w:b/>
-          <w:bCs/>
-        </w:rPr>
-        <w:t>dict_vectorizer.pkl</w:t>
-      </w:r>
-      <w:proofErr w:type="spellEnd"/>
-      <w:r>
-        <w:rPr>
-          <w:b/>
-          <w:bCs/>
-        </w:rPr>
-        <w:t>: Stores the vectorizer for categorical features.</w:t>
-      </w:r>
-    </w:p>
-    <w:p>
-      <w:pPr>
-        <w:numPr>
-          <w:ilvl w:val="1"/>
-          <w:numId w:val="7"/>
-        </w:numPr>
-        <w:rPr>
-          <w:b/>
-          <w:bCs/>
-        </w:rPr>
-      </w:pPr>
-      <w:proofErr w:type="spellStart"/>
-      <w:r>
-        <w:rPr>
-          <w:b/>
-          <w:bCs/>
-        </w:rPr>
-        <w:t>standard_scaler.pkl</w:t>
-      </w:r>
-      <w:proofErr w:type="spellEnd"/>
-      <w:r>
-        <w:rPr>
-          <w:b/>
-          <w:bCs/>
-        </w:rPr>
-        <w:t>: Stores the scaler for numerical features.</w:t>
-      </w:r>
-    </w:p>
-    <w:p>
-      <w:pPr>
-        <w:numPr>
-          <w:ilvl w:val="1"/>
-          <w:numId w:val="7"/>
-        </w:numPr>
-        <w:rPr>
-          <w:b/>
-          <w:bCs/>
-        </w:rPr>
-      </w:pPr>
-      <w:proofErr w:type="spellStart"/>
-      <w:r>
-        <w:rPr>
-          <w:b/>
-          <w:bCs/>
-        </w:rPr>
-        <w:t>xgb_model.pkl</w:t>
-      </w:r>
-      <w:proofErr w:type="spellEnd"/>
-      <w:r>
-        <w:rPr>
-          <w:b/>
-          <w:bCs/>
-        </w:rPr>
-        <w:t xml:space="preserve">: Stores the trained </w:t>
-      </w:r>
-      <w:proofErr w:type="spellStart"/>
-      <w:r>
-        <w:rPr>
-          <w:b/>
-          <w:bCs/>
-        </w:rPr>
-        <w:t>XGBoost</w:t>
-      </w:r>
-      <w:proofErr w:type="spellEnd"/>
-      <w:r>
-        <w:rPr>
-          <w:b/>
-          <w:bCs/>
-        </w:rPr>
-        <w:t xml:space="preserve"> model.</w:t>
+      </w:pPr>
+      <w:proofErr w:type="spellStart"/>
+      <w:r>
+        <w:t>model.bin</w:t>
+      </w:r>
+      <w:proofErr w:type="spellEnd"/>
+      <w:r>
+        <w:t xml:space="preserve">: </w:t>
+      </w:r>
+      <w:r>
+        <w:t>Contains</w:t>
+      </w:r>
+      <w:r>
+        <w:t xml:space="preserve"> the vectorizer for categorical features</w:t>
+      </w:r>
+      <w:r>
+        <w:t xml:space="preserve">, scaler </w:t>
+      </w:r>
+      <w:r>
+        <w:t>for numerical features</w:t>
+      </w:r>
+      <w:r>
+        <w:t xml:space="preserve"> and</w:t>
+      </w:r>
+      <w:r>
+        <w:t xml:space="preserve"> the trained </w:t>
+      </w:r>
+      <w:proofErr w:type="spellStart"/>
+      <w:r>
+        <w:rPr>
+          <w:b/>
+          <w:bCs/>
+        </w:rPr>
+        <w:t>DecisionTree</w:t>
+      </w:r>
+      <w:proofErr w:type="spellEnd"/>
+      <w:r>
+        <w:rPr>
+          <w:b/>
+          <w:bCs/>
+        </w:rPr>
+        <w:t xml:space="preserve"> </w:t>
+      </w:r>
+      <w:r>
+        <w:t>model.</w:t>
       </w:r>
     </w:p>
     <w:p>
@@ -1163,123 +1104,64 @@
           <w:ilvl w:val="0"/>
           <w:numId w:val="8"/>
         </w:numPr>
-        <w:rPr>
-          <w:b/>
-          <w:bCs/>
-        </w:rPr>
-      </w:pPr>
-      <w:r>
-        <w:rPr>
-          <w:b/>
-          <w:bCs/>
-        </w:rPr>
-        <w:t>This script:</w:t>
-      </w:r>
-    </w:p>
-    <w:p>
-      <w:pPr>
-        <w:numPr>
-          <w:ilvl w:val="1"/>
+      </w:pPr>
+      <w:r>
+        <w:t>Loads the saved .</w:t>
+      </w:r>
+      <w:r>
+        <w:t>bin</w:t>
+      </w:r>
+      <w:r>
+        <w:t xml:space="preserve"> file for preprocessing </w:t>
+      </w:r>
+      <w:r>
+        <w:t xml:space="preserve">data </w:t>
+      </w:r>
+      <w:r>
+        <w:t xml:space="preserve">and </w:t>
+      </w:r>
+      <w:r>
+        <w:t xml:space="preserve">loading </w:t>
+      </w:r>
+      <w:r>
+        <w:t>the trained model.</w:t>
+      </w:r>
+    </w:p>
+    <w:p>
+      <w:pPr>
+        <w:numPr>
+          <w:ilvl w:val="0"/>
           <w:numId w:val="8"/>
         </w:numPr>
-        <w:rPr>
-          <w:b/>
-          <w:bCs/>
-        </w:rPr>
-      </w:pPr>
-      <w:r>
-        <w:rPr>
-          <w:b/>
-          <w:bCs/>
-        </w:rPr>
-        <w:t>Loads the saved .</w:t>
-      </w:r>
-      <w:proofErr w:type="spellStart"/>
-      <w:r>
-        <w:rPr>
-          <w:b/>
-          <w:bCs/>
-        </w:rPr>
-        <w:t>pkl</w:t>
-      </w:r>
-      <w:proofErr w:type="spellEnd"/>
-      <w:r>
-        <w:rPr>
-          <w:b/>
-          <w:bCs/>
-        </w:rPr>
-        <w:t> files for preprocessing and the trained model.</w:t>
-      </w:r>
-    </w:p>
-    <w:p>
-      <w:pPr>
-        <w:numPr>
-          <w:ilvl w:val="1"/>
+      </w:pPr>
+      <w:r>
+        <w:t>Takes an example row from the test dataset.</w:t>
+      </w:r>
+    </w:p>
+    <w:p>
+      <w:pPr>
+        <w:numPr>
+          <w:ilvl w:val="0"/>
           <w:numId w:val="8"/>
         </w:numPr>
-        <w:rPr>
-          <w:b/>
-          <w:bCs/>
-        </w:rPr>
-      </w:pPr>
-      <w:r>
-        <w:rPr>
-          <w:b/>
-          <w:bCs/>
-        </w:rPr>
-        <w:t>Takes an example row from the test dataset.</w:t>
-      </w:r>
-    </w:p>
-    <w:p>
-      <w:pPr>
-        <w:numPr>
-          <w:ilvl w:val="1"/>
+      </w:pPr>
+      <w:r>
+        <w:t>Makes a prediction for the example row.</w:t>
+      </w:r>
+    </w:p>
+    <w:p>
+      <w:pPr>
+        <w:numPr>
+          <w:ilvl w:val="0"/>
           <w:numId w:val="8"/>
         </w:numPr>
-        <w:rPr>
-          <w:b/>
-          <w:bCs/>
-        </w:rPr>
-      </w:pPr>
-      <w:r>
-        <w:rPr>
-          <w:b/>
-          <w:bCs/>
-        </w:rPr>
-        <w:t>Makes a prediction for the example row.</w:t>
-      </w:r>
-    </w:p>
-    <w:p>
-      <w:pPr>
-        <w:numPr>
-          <w:ilvl w:val="1"/>
-          <w:numId w:val="8"/>
-        </w:numPr>
-        <w:rPr>
-          <w:b/>
-          <w:bCs/>
-        </w:rPr>
-      </w:pPr>
-      <w:r>
-        <w:rPr>
-          <w:b/>
-          <w:bCs/>
-        </w:rPr>
+      </w:pPr>
+      <w:r>
         <w:t>Prints the prediction result (e.g., whether the ad will be clicked or not).</w:t>
       </w:r>
     </w:p>
     <w:p>
-      <w:pPr>
-        <w:rPr>
-          <w:b/>
-          <w:bCs/>
-        </w:rPr>
-      </w:pPr>
-      <w:r>
-        <w:rPr>
-          <w:b/>
-          <w:bCs/>
-        </w:rPr>
+      <w:r>
         <w:t>These scripts streamline the workflow, allowing seamless training and testing without requiring the notebook.</w:t>
       </w:r>
     </w:p>
@@ -1307,20 +1189,6 @@
       </w:r>
     </w:p>
     <w:p>
-      <w:r>
-        <w:t>Preprocessors and the model are saved in .</w:t>
-      </w:r>
-      <w:proofErr w:type="spellStart"/>
-      <w:r>
-        <w:t>pkl</w:t>
-      </w:r>
-      <w:proofErr w:type="spellEnd"/>
-      <w:r>
-        <w:t> format for easy reuse.</w:t>
-      </w:r>
-      <w:r>
-        <w:br/>
-      </w:r>
       <w:r>
         <w:t>This project includes a </w:t>
       </w:r>
@@ -1524,12 +1392,17 @@
         <w:t xml:space="preserve">docker build -t </w:t>
       </w:r>
       <w:proofErr w:type="spellStart"/>
+      <w:proofErr w:type="gramStart"/>
       <w:r>
         <w:t>adpred</w:t>
       </w:r>
       <w:proofErr w:type="spellEnd"/>
       <w:r>
-        <w:t xml:space="preserve"> . </w:t>
+        <w:t xml:space="preserve"> .</w:t>
+      </w:r>
+      <w:proofErr w:type="gramEnd"/>
+      <w:r>
+        <w:t xml:space="preserve"> </w:t>
       </w:r>
     </w:p>
     <w:p>
@@ -1548,7 +1421,6 @@
         <w:ind w:firstLine="720"/>
       </w:pPr>
       <w:r>
-        <w:lastRenderedPageBreak/>
         <w:t xml:space="preserve">docker run -d -p 9696:9696 </w:t>
       </w:r>
       <w:proofErr w:type="spellStart"/>
@@ -1581,6 +1453,7 @@
     </w:p>
     <w:p>
       <w:r>
+        <w:lastRenderedPageBreak/>
         <w:t>This setup ensures the model is deployable and ready to make predictions in a production-like environment.</w:t>
       </w:r>
     </w:p>
@@ -3752,6 +3625,7 @@
   <w:style w:type="character" w:default="1" w:styleId="DefaultParagraphFont">
     <w:name w:val="Default Paragraph Font"/>
     <w:uiPriority w:val="1"/>
+    <w:semiHidden/>
     <w:unhideWhenUsed/>
   </w:style>
   <w:style w:type="table" w:default="1" w:styleId="TableNormal">

</xml_diff>